<commit_message>
Exception en trigger de actualización de cooperativa
</commit_message>
<xml_diff>
--- a/Informe Trabajo 1.docx
+++ b/Informe Trabajo 1.docx
@@ -1,6 +1,6 @@
 
 <file path=word/document.xml><?xml version="1.0" encoding="utf-8"?>
-<w:document xmlns:wpc="http://schemas.microsoft.com/office/word/2010/wordprocessingCanvas" xmlns:cx="http://schemas.microsoft.com/office/drawing/2014/chartex" xmlns:cx1="http://schemas.microsoft.com/office/drawing/2015/9/8/chartex" xmlns:cx2="http://schemas.microsoft.com/office/drawing/2015/10/21/chartex" xmlns:cx3="http://schemas.microsoft.com/office/drawing/2016/5/9/chartex" xmlns:cx4="http://schemas.microsoft.com/office/drawing/2016/5/10/chartex" xmlns:cx5="http://schemas.microsoft.com/office/drawing/2016/5/11/chartex" xmlns:cx6="http://schemas.microsoft.com/office/drawing/2016/5/12/chartex" xmlns:cx7="http://schemas.microsoft.com/office/drawing/2016/5/13/chartex" xmlns:cx8="http://schemas.microsoft.com/office/drawing/2016/5/14/chartex" xmlns:mc="http://schemas.openxmlformats.org/markup-compatibility/2006" xmlns:aink="http://schemas.microsoft.com/office/drawing/2016/ink" xmlns:am3d="http://schemas.microsoft.com/office/drawing/2017/model3d" xmlns:o="urn:schemas-microsoft-com:office:office" xmlns:oel="http://schemas.microsoft.com/office/2019/extlst" xmlns:r="http://schemas.openxmlformats.org/officeDocument/2006/relationships" xmlns:m="http://schemas.openxmlformats.org/officeDocument/2006/math" xmlns:v="urn:schemas-microsoft-com:vml" xmlns:wp14="http://schemas.microsoft.com/office/word/2010/wordprocessingDrawing" xmlns:wp="http://schemas.openxmlformats.org/drawingml/2006/wordprocessingDrawing" xmlns:w10="urn:schemas-microsoft-com:office:word" xmlns:w="http://schemas.openxmlformats.org/wordprocessingml/2006/main" xmlns:w14="http://schemas.microsoft.com/office/word/2010/wordml" xmlns:w15="http://schemas.microsoft.com/office/word/2012/wordml" xmlns:w16cex="http://schemas.microsoft.com/office/word/2018/wordml/cex" xmlns:w16cid="http://schemas.microsoft.com/office/word/2016/wordml/cid" xmlns:w16="http://schemas.microsoft.com/office/word/2018/wordml" xmlns:w16sdtdh="http://schemas.microsoft.com/office/word/2020/wordml/sdtdatahash" xmlns:w16se="http://schemas.microsoft.com/office/word/2015/wordml/symex" xmlns:wpg="http://schemas.microsoft.com/office/word/2010/wordprocessingGroup" xmlns:wpi="http://schemas.microsoft.com/office/word/2010/wordprocessingInk" xmlns:wne="http://schemas.microsoft.com/office/word/2006/wordml" xmlns:wps="http://schemas.microsoft.com/office/word/2010/wordprocessingShape" mc:Ignorable="w14 w15 w16se w16cid w16 w16cex w16sdtdh wp14">
+<w:document xmlns:wpc="http://schemas.microsoft.com/office/word/2010/wordprocessingCanvas" xmlns:cx="http://schemas.microsoft.com/office/drawing/2014/chartex" xmlns:cx1="http://schemas.microsoft.com/office/drawing/2015/9/8/chartex" xmlns:cx2="http://schemas.microsoft.com/office/drawing/2015/10/21/chartex" xmlns:cx3="http://schemas.microsoft.com/office/drawing/2016/5/9/chartex" xmlns:cx4="http://schemas.microsoft.com/office/drawing/2016/5/10/chartex" xmlns:cx5="http://schemas.microsoft.com/office/drawing/2016/5/11/chartex" xmlns:cx6="http://schemas.microsoft.com/office/drawing/2016/5/12/chartex" xmlns:cx7="http://schemas.microsoft.com/office/drawing/2016/5/13/chartex" xmlns:cx8="http://schemas.microsoft.com/office/drawing/2016/5/14/chartex" xmlns:mc="http://schemas.openxmlformats.org/markup-compatibility/2006" xmlns:aink="http://schemas.microsoft.com/office/drawing/2016/ink" xmlns:am3d="http://schemas.microsoft.com/office/drawing/2017/model3d" xmlns:o="urn:schemas-microsoft-com:office:office" xmlns:r="http://schemas.openxmlformats.org/officeDocument/2006/relationships" xmlns:m="http://schemas.openxmlformats.org/officeDocument/2006/math" xmlns:v="urn:schemas-microsoft-com:vml" xmlns:wp14="http://schemas.microsoft.com/office/word/2010/wordprocessingDrawing" xmlns:wp="http://schemas.openxmlformats.org/drawingml/2006/wordprocessingDrawing" xmlns:w10="urn:schemas-microsoft-com:office:word" xmlns:w="http://schemas.openxmlformats.org/wordprocessingml/2006/main" xmlns:w14="http://schemas.microsoft.com/office/word/2010/wordml" xmlns:w15="http://schemas.microsoft.com/office/word/2012/wordml" xmlns:w16cex="http://schemas.microsoft.com/office/word/2018/wordml/cex" xmlns:w16cid="http://schemas.microsoft.com/office/word/2016/wordml/cid" xmlns:w16="http://schemas.microsoft.com/office/word/2018/wordml" xmlns:w16sdtdh="http://schemas.microsoft.com/office/word/2020/wordml/sdtdatahash" xmlns:w16se="http://schemas.microsoft.com/office/word/2015/wordml/symex" xmlns:wpg="http://schemas.microsoft.com/office/word/2010/wordprocessingGroup" xmlns:wpi="http://schemas.microsoft.com/office/word/2010/wordprocessingInk" xmlns:wne="http://schemas.microsoft.com/office/word/2006/wordml" xmlns:wps="http://schemas.microsoft.com/office/word/2010/wordprocessingShape" mc:Ignorable="w14 w15 w16se w16cid w16 w16cex w16sdtdh wp14">
   <w:body>
     <w:p>
       <w:pPr>
@@ -371,45 +371,7 @@
           <w:bCs/>
           <w:color w:val="000000"/>
         </w:rPr>
-        <w:t>1</w:t>
-      </w:r>
-      <w:r>
-        <w:rPr>
-          <w:rFonts w:ascii="Arial" w:hAnsi="Arial" w:cs="Arial"/>
-          <w:b/>
-          <w:bCs/>
-          <w:color w:val="000000"/>
-        </w:rPr>
-        <w:t>9</w:t>
-      </w:r>
-      <w:r>
-        <w:rPr>
-          <w:rFonts w:ascii="Arial" w:hAnsi="Arial" w:cs="Arial"/>
-          <w:b/>
-          <w:bCs/>
-          <w:color w:val="000000"/>
-        </w:rPr>
-        <w:t xml:space="preserve"> de </w:t>
-      </w:r>
-      <w:proofErr w:type="gramStart"/>
-      <w:r>
-        <w:rPr>
-          <w:rFonts w:ascii="Arial" w:hAnsi="Arial" w:cs="Arial"/>
-          <w:b/>
-          <w:bCs/>
-          <w:color w:val="000000"/>
-        </w:rPr>
-        <w:t>Septiembre</w:t>
-      </w:r>
-      <w:proofErr w:type="gramEnd"/>
-      <w:r>
-        <w:rPr>
-          <w:rFonts w:ascii="Arial" w:hAnsi="Arial" w:cs="Arial"/>
-          <w:b/>
-          <w:bCs/>
-          <w:color w:val="000000"/>
-        </w:rPr>
-        <w:t xml:space="preserve"> de 2022</w:t>
+        <w:t>19 de Septiembre de 2022</w:t>
       </w:r>
     </w:p>
     <w:p>
@@ -1118,52 +1080,157 @@
         <w:rPr>
           <w:b/>
           <w:bCs/>
-          <w:sz w:val="24"/>
-          <w:szCs w:val="24"/>
-          <w:highlight w:val="red"/>
-          <w:lang w:val="es-ES"/>
-        </w:rPr>
-      </w:pPr>
-      <w:r>
-        <w:rPr>
-          <w:b/>
-          <w:bCs/>
-          <w:sz w:val="24"/>
-          <w:szCs w:val="24"/>
-          <w:highlight w:val="red"/>
-          <w:lang w:val="es-ES"/>
-        </w:rPr>
-        <w:t xml:space="preserve">Programa mostrar cooperativa </w:t>
-      </w:r>
-      <w:r>
-        <w:rPr>
-          <w:b/>
-          <w:bCs/>
-          <w:sz w:val="24"/>
-          <w:szCs w:val="24"/>
-          <w:highlight w:val="red"/>
-          <w:lang w:val="es-ES"/>
-        </w:rPr>
-        <w:t>(20%)</w:t>
-      </w:r>
-    </w:p>
-    <w:p>
-      <w:pPr>
-        <w:contextualSpacing/>
-        <w:rPr>
-          <w:sz w:val="24"/>
-          <w:szCs w:val="24"/>
-          <w:lang w:val="es-ES"/>
-        </w:rPr>
-      </w:pPr>
-      <w:r>
-        <w:rPr>
-          <w:sz w:val="24"/>
-          <w:szCs w:val="24"/>
-          <w:highlight w:val="red"/>
-          <w:lang w:val="es-ES"/>
-        </w:rPr>
-        <w:t>SERGIO</w:t>
+          <w:color w:val="000000" w:themeColor="text1"/>
+          <w:sz w:val="24"/>
+          <w:szCs w:val="24"/>
+          <w:lang w:val="es-ES"/>
+        </w:rPr>
+      </w:pPr>
+      <w:r>
+        <w:rPr>
+          <w:b/>
+          <w:bCs/>
+          <w:color w:val="000000" w:themeColor="text1"/>
+          <w:sz w:val="24"/>
+          <w:szCs w:val="24"/>
+          <w:lang w:val="es-ES"/>
+        </w:rPr>
+        <w:t>Programa mostrar cooperativa (20%)</w:t>
+      </w:r>
+    </w:p>
+    <w:p>
+      <w:pPr>
+        <w:contextualSpacing/>
+        <w:rPr>
+          <w:color w:val="000000" w:themeColor="text1"/>
+          <w:sz w:val="24"/>
+          <w:szCs w:val="24"/>
+          <w:lang w:val="es-ES"/>
+        </w:rPr>
+      </w:pPr>
+      <w:r>
+        <w:rPr>
+          <w:color w:val="000000" w:themeColor="text1"/>
+          <w:sz w:val="24"/>
+          <w:szCs w:val="24"/>
+          <w:lang w:val="es-ES"/>
+        </w:rPr>
+        <w:t xml:space="preserve">Para este primer programa, donde se recibe el código de una cooperativa por parámetro, </w:t>
+      </w:r>
+      <w:r>
+        <w:rPr>
+          <w:color w:val="000000" w:themeColor="text1"/>
+          <w:sz w:val="24"/>
+          <w:szCs w:val="24"/>
+          <w:lang w:val="es-ES"/>
+        </w:rPr>
+        <w:t xml:space="preserve">se hace </w:t>
+      </w:r>
+      <w:r>
+        <w:rPr>
+          <w:color w:val="000000" w:themeColor="text1"/>
+          <w:sz w:val="24"/>
+          <w:szCs w:val="24"/>
+          <w:lang w:val="es-ES"/>
+        </w:rPr>
+        <w:t xml:space="preserve">uso </w:t>
+      </w:r>
+      <w:r>
+        <w:rPr>
+          <w:color w:val="000000" w:themeColor="text1"/>
+          <w:sz w:val="24"/>
+          <w:szCs w:val="24"/>
+          <w:lang w:val="es-ES"/>
+        </w:rPr>
+        <w:t>de un cursor (curSocios) en el cual se guarda la información presente en las filas de las tablas socio y coopexsocio donde la cooperativa sea la pasada como parámetro. Haciendo uso del código de la cooperativa se obtiene, por medio de una consulta, el nombre y el acumulado de dicha cooperativa, al igual que la cantidad de socios presentes en esta</w:t>
+      </w:r>
+      <w:r>
+        <w:rPr>
+          <w:color w:val="000000" w:themeColor="text1"/>
+          <w:sz w:val="24"/>
+          <w:szCs w:val="24"/>
+          <w:lang w:val="es-ES"/>
+        </w:rPr>
+        <w:t>. Esta información es la que primero se imprime, excepto la cantidad de socios mencionada anteriormente.</w:t>
+      </w:r>
+    </w:p>
+    <w:p>
+      <w:pPr>
+        <w:contextualSpacing/>
+        <w:rPr>
+          <w:color w:val="000000" w:themeColor="text1"/>
+          <w:sz w:val="24"/>
+          <w:szCs w:val="24"/>
+          <w:lang w:val="es-ES"/>
+        </w:rPr>
+      </w:pPr>
+    </w:p>
+    <w:p>
+      <w:pPr>
+        <w:contextualSpacing/>
+        <w:rPr>
+          <w:color w:val="000000" w:themeColor="text1"/>
+          <w:sz w:val="24"/>
+          <w:szCs w:val="24"/>
+          <w:lang w:val="es-ES"/>
+        </w:rPr>
+      </w:pPr>
+      <w:r>
+        <w:rPr>
+          <w:color w:val="000000" w:themeColor="text1"/>
+          <w:sz w:val="24"/>
+          <w:szCs w:val="24"/>
+          <w:lang w:val="es-ES"/>
+        </w:rPr>
+        <w:lastRenderedPageBreak/>
+        <w:t>Luego, recorriendo el cursor por medio de un ciclo for, se obtiene e imprime por cada fila el nombre de cad</w:t>
+      </w:r>
+      <w:r>
+        <w:rPr>
+          <w:color w:val="000000" w:themeColor="text1"/>
+          <w:sz w:val="24"/>
+          <w:szCs w:val="24"/>
+          <w:lang w:val="es-ES"/>
+        </w:rPr>
+        <w:t xml:space="preserve">a socio con su respectivo acumulado correspondiente al de la cooperativa a la que pertenece. Por último, se imprime la cantidad de socios vinculados a la cooperativa </w:t>
+      </w:r>
+      <w:r>
+        <w:rPr>
+          <w:color w:val="000000" w:themeColor="text1"/>
+          <w:sz w:val="24"/>
+          <w:szCs w:val="24"/>
+          <w:lang w:val="es-ES"/>
+        </w:rPr>
+        <w:t>sobre la cual se realiza la consulta.</w:t>
+      </w:r>
+    </w:p>
+    <w:p>
+      <w:pPr>
+        <w:rPr>
+          <w:color w:val="000000" w:themeColor="text1"/>
+          <w:sz w:val="24"/>
+          <w:szCs w:val="24"/>
+          <w:lang w:val="es-ES"/>
+        </w:rPr>
+      </w:pPr>
+    </w:p>
+    <w:p>
+      <w:pPr>
+        <w:rPr>
+          <w:color w:val="000000" w:themeColor="text1"/>
+          <w:sz w:val="24"/>
+          <w:szCs w:val="24"/>
+          <w:lang w:val="es-ES"/>
+        </w:rPr>
+      </w:pPr>
+      <w:r>
+        <w:rPr>
+          <w:color w:val="000000" w:themeColor="text1"/>
+          <w:sz w:val="24"/>
+          <w:szCs w:val="24"/>
+          <w:lang w:val="es-ES"/>
+        </w:rPr>
+        <w:t xml:space="preserve">Por el lado de las excepciones se controla el caso en el que se ingrese el código de una cooperativa que no existe, pues esto genera un NO_DATA_FOUND. </w:t>
       </w:r>
     </w:p>
     <w:p>
@@ -1196,27 +1263,7 @@
           <w:szCs w:val="24"/>
           <w:lang w:val="es-ES"/>
         </w:rPr>
-        <w:t xml:space="preserve">Programa mostrar </w:t>
-      </w:r>
-      <w:r>
-        <w:rPr>
-          <w:b/>
-          <w:bCs/>
-          <w:sz w:val="24"/>
-          <w:szCs w:val="24"/>
-          <w:lang w:val="es-ES"/>
-        </w:rPr>
-        <w:t>socio</w:t>
-      </w:r>
-      <w:r>
-        <w:rPr>
-          <w:b/>
-          <w:bCs/>
-          <w:sz w:val="24"/>
-          <w:szCs w:val="24"/>
-          <w:lang w:val="es-ES"/>
-        </w:rPr>
-        <w:t xml:space="preserve"> (20%)</w:t>
+        <w:t>Programa mostrar socio (20%)</w:t>
       </w:r>
     </w:p>
     <w:p>
@@ -1252,23 +1299,7 @@
           <w:szCs w:val="24"/>
           <w:lang w:val="es-ES"/>
         </w:rPr>
-        <w:t xml:space="preserve">Arreglo llamado </w:t>
-      </w:r>
-      <w:r>
-        <w:rPr>
-          <w:sz w:val="24"/>
-          <w:szCs w:val="24"/>
-          <w:lang w:val="es-ES"/>
-        </w:rPr>
-        <w:t>arreglo_contiene</w:t>
-      </w:r>
-      <w:r>
-        <w:rPr>
-          <w:sz w:val="24"/>
-          <w:szCs w:val="24"/>
-          <w:lang w:val="es-ES"/>
-        </w:rPr>
-        <w:t>, el cual guarda las filas de Coopexsocio que están asignadas al socio pasado por parámetro.</w:t>
+        <w:t>Arreglo llamado arreglo_contiene, el cual guarda las filas de Coopexsocio que están asignadas al socio pasado por parámetro.</w:t>
       </w:r>
     </w:p>
     <w:p>
@@ -1312,24 +1343,7 @@
           <w:szCs w:val="24"/>
           <w:lang w:val="es-ES"/>
         </w:rPr>
-        <w:lastRenderedPageBreak/>
-        <w:t xml:space="preserve">Para mostrar las cooperativas en las que está asociado el socio, se recorre </w:t>
-      </w:r>
-      <w:r>
-        <w:rPr>
-          <w:sz w:val="24"/>
-          <w:szCs w:val="24"/>
-          <w:lang w:val="es-ES"/>
-        </w:rPr>
-        <w:t>arreglo_contiene</w:t>
-      </w:r>
-      <w:r>
-        <w:rPr>
-          <w:sz w:val="24"/>
-          <w:szCs w:val="24"/>
-          <w:lang w:val="es-ES"/>
-        </w:rPr>
-        <w:t xml:space="preserve"> y de cada posición del arreglo se obtiene el nombre de la cooperativa y el acumulado del socio en dicha cooperativa</w:t>
+        <w:t>Para mostrar las cooperativas en las que está asociado el socio, se recorre arreglo_contiene y de cada posición del arreglo se obtiene el nombre de la cooperativa y el acumulado del socio en dicha cooperativa</w:t>
       </w:r>
     </w:p>
     <w:p>
@@ -1355,31 +1369,7 @@
           <w:szCs w:val="24"/>
           <w:lang w:val="es-ES"/>
         </w:rPr>
-        <w:t>total_cooperativas</w:t>
-      </w:r>
-      <w:r>
-        <w:rPr>
-          <w:sz w:val="24"/>
-          <w:szCs w:val="24"/>
-          <w:lang w:val="es-ES"/>
-        </w:rPr>
-        <w:t xml:space="preserve"> y para cada cooperativa existente en la base de datos se busca en </w:t>
-      </w:r>
-      <w:r>
-        <w:rPr>
-          <w:sz w:val="24"/>
-          <w:szCs w:val="24"/>
-          <w:lang w:val="es-ES"/>
-        </w:rPr>
-        <w:t>arreglo_contiene</w:t>
-      </w:r>
-      <w:r>
-        <w:rPr>
-          <w:sz w:val="24"/>
-          <w:szCs w:val="24"/>
-          <w:lang w:val="es-ES"/>
-        </w:rPr>
-        <w:t>. Si no se encuentra es porque el socio pasado por parámetro no está asociado a la cooperativa, y se obtiene el nombre de la cooperativa. Si se encuentra simplemente se omite esa cooperativa</w:t>
+        <w:t>total_cooperativas y para cada cooperativa existente en la base de datos se busca en arreglo_contiene. Si no se encuentra es porque el socio pasado por parámetro no está asociado a la cooperativa, y se obtiene el nombre de la cooperativa. Si se encuentra simplemente se omite esa cooperativa</w:t>
       </w:r>
     </w:p>
     <w:p>
@@ -1480,7 +1470,7 @@
 </file>
 
 <file path=word/numbering.xml><?xml version="1.0" encoding="utf-8"?>
-<w:numbering xmlns:wpc="http://schemas.microsoft.com/office/word/2010/wordprocessingCanvas" xmlns:cx="http://schemas.microsoft.com/office/drawing/2014/chartex" xmlns:cx1="http://schemas.microsoft.com/office/drawing/2015/9/8/chartex" xmlns:cx2="http://schemas.microsoft.com/office/drawing/2015/10/21/chartex" xmlns:cx3="http://schemas.microsoft.com/office/drawing/2016/5/9/chartex" xmlns:cx4="http://schemas.microsoft.com/office/drawing/2016/5/10/chartex" xmlns:cx5="http://schemas.microsoft.com/office/drawing/2016/5/11/chartex" xmlns:cx6="http://schemas.microsoft.com/office/drawing/2016/5/12/chartex" xmlns:cx7="http://schemas.microsoft.com/office/drawing/2016/5/13/chartex" xmlns:cx8="http://schemas.microsoft.com/office/drawing/2016/5/14/chartex" xmlns:mc="http://schemas.openxmlformats.org/markup-compatibility/2006" xmlns:aink="http://schemas.microsoft.com/office/drawing/2016/ink" xmlns:am3d="http://schemas.microsoft.com/office/drawing/2017/model3d" xmlns:o="urn:schemas-microsoft-com:office:office" xmlns:oel="http://schemas.microsoft.com/office/2019/extlst" xmlns:r="http://schemas.openxmlformats.org/officeDocument/2006/relationships" xmlns:m="http://schemas.openxmlformats.org/officeDocument/2006/math" xmlns:v="urn:schemas-microsoft-com:vml" xmlns:wp14="http://schemas.microsoft.com/office/word/2010/wordprocessingDrawing" xmlns:wp="http://schemas.openxmlformats.org/drawingml/2006/wordprocessingDrawing" xmlns:w10="urn:schemas-microsoft-com:office:word" xmlns:w="http://schemas.openxmlformats.org/wordprocessingml/2006/main" xmlns:w14="http://schemas.microsoft.com/office/word/2010/wordml" xmlns:w15="http://schemas.microsoft.com/office/word/2012/wordml" xmlns:w16cex="http://schemas.microsoft.com/office/word/2018/wordml/cex" xmlns:w16cid="http://schemas.microsoft.com/office/word/2016/wordml/cid" xmlns:w16="http://schemas.microsoft.com/office/word/2018/wordml" xmlns:w16sdtdh="http://schemas.microsoft.com/office/word/2020/wordml/sdtdatahash" xmlns:w16se="http://schemas.microsoft.com/office/word/2015/wordml/symex" xmlns:wpg="http://schemas.microsoft.com/office/word/2010/wordprocessingGroup" xmlns:wpi="http://schemas.microsoft.com/office/word/2010/wordprocessingInk" xmlns:wne="http://schemas.microsoft.com/office/word/2006/wordml" xmlns:wps="http://schemas.microsoft.com/office/word/2010/wordprocessingShape" mc:Ignorable="w14 w15 w16se w16cid w16 w16cex w16sdtdh wp14">
+<w:numbering xmlns:wpc="http://schemas.microsoft.com/office/word/2010/wordprocessingCanvas" xmlns:cx="http://schemas.microsoft.com/office/drawing/2014/chartex" xmlns:cx1="http://schemas.microsoft.com/office/drawing/2015/9/8/chartex" xmlns:cx2="http://schemas.microsoft.com/office/drawing/2015/10/21/chartex" xmlns:cx3="http://schemas.microsoft.com/office/drawing/2016/5/9/chartex" xmlns:cx4="http://schemas.microsoft.com/office/drawing/2016/5/10/chartex" xmlns:cx5="http://schemas.microsoft.com/office/drawing/2016/5/11/chartex" xmlns:cx6="http://schemas.microsoft.com/office/drawing/2016/5/12/chartex" xmlns:cx7="http://schemas.microsoft.com/office/drawing/2016/5/13/chartex" xmlns:cx8="http://schemas.microsoft.com/office/drawing/2016/5/14/chartex" xmlns:mc="http://schemas.openxmlformats.org/markup-compatibility/2006" xmlns:aink="http://schemas.microsoft.com/office/drawing/2016/ink" xmlns:am3d="http://schemas.microsoft.com/office/drawing/2017/model3d" xmlns:o="urn:schemas-microsoft-com:office:office" xmlns:r="http://schemas.openxmlformats.org/officeDocument/2006/relationships" xmlns:m="http://schemas.openxmlformats.org/officeDocument/2006/math" xmlns:v="urn:schemas-microsoft-com:vml" xmlns:wp14="http://schemas.microsoft.com/office/word/2010/wordprocessingDrawing" xmlns:wp="http://schemas.openxmlformats.org/drawingml/2006/wordprocessingDrawing" xmlns:w10="urn:schemas-microsoft-com:office:word" xmlns:w="http://schemas.openxmlformats.org/wordprocessingml/2006/main" xmlns:w14="http://schemas.microsoft.com/office/word/2010/wordml" xmlns:w15="http://schemas.microsoft.com/office/word/2012/wordml" xmlns:w16cex="http://schemas.microsoft.com/office/word/2018/wordml/cex" xmlns:w16cid="http://schemas.microsoft.com/office/word/2016/wordml/cid" xmlns:w16="http://schemas.microsoft.com/office/word/2018/wordml" xmlns:w16sdtdh="http://schemas.microsoft.com/office/word/2020/wordml/sdtdatahash" xmlns:w16se="http://schemas.microsoft.com/office/word/2015/wordml/symex" xmlns:wpg="http://schemas.microsoft.com/office/word/2010/wordprocessingGroup" xmlns:wpi="http://schemas.microsoft.com/office/word/2010/wordprocessingInk" xmlns:wne="http://schemas.microsoft.com/office/word/2006/wordml" xmlns:wps="http://schemas.microsoft.com/office/word/2010/wordprocessingShape" mc:Ignorable="w14 w15 w16se w16cid w16 w16cex w16sdtdh wp14">
   <w:abstractNum w:abstractNumId="0" w15:restartNumberingAfterBreak="0">
     <w:nsid w:val="0E4770A8"/>
     <w:multiLevelType w:val="hybridMultilevel"/>
@@ -1594,8 +1584,124 @@
       </w:rPr>
     </w:lvl>
   </w:abstractNum>
-  <w:num w:numId="1" w16cid:durableId="753479412">
+  <w:abstractNum w:abstractNumId="1" w15:restartNumberingAfterBreak="0">
+    <w:nsid w:val="71616BA2"/>
+    <w:multiLevelType w:val="hybridMultilevel"/>
+    <w:tmpl w:val="E752C9DE"/>
+    <w:lvl w:ilvl="0" w:tplc="240A0001">
+      <w:start w:val="1"/>
+      <w:numFmt w:val="bullet"/>
+      <w:lvlText w:val=""/>
+      <w:lvlJc w:val="left"/>
+      <w:pPr>
+        <w:ind w:left="720" w:hanging="360"/>
+      </w:pPr>
+      <w:rPr>
+        <w:rFonts w:ascii="Symbol" w:hAnsi="Symbol" w:hint="default"/>
+      </w:rPr>
+    </w:lvl>
+    <w:lvl w:ilvl="1" w:tplc="240A0003" w:tentative="1">
+      <w:start w:val="1"/>
+      <w:numFmt w:val="bullet"/>
+      <w:lvlText w:val="o"/>
+      <w:lvlJc w:val="left"/>
+      <w:pPr>
+        <w:ind w:left="1440" w:hanging="360"/>
+      </w:pPr>
+      <w:rPr>
+        <w:rFonts w:ascii="Courier New" w:hAnsi="Courier New" w:cs="Courier New" w:hint="default"/>
+      </w:rPr>
+    </w:lvl>
+    <w:lvl w:ilvl="2" w:tplc="240A0005" w:tentative="1">
+      <w:start w:val="1"/>
+      <w:numFmt w:val="bullet"/>
+      <w:lvlText w:val=""/>
+      <w:lvlJc w:val="left"/>
+      <w:pPr>
+        <w:ind w:left="2160" w:hanging="360"/>
+      </w:pPr>
+      <w:rPr>
+        <w:rFonts w:ascii="Wingdings" w:hAnsi="Wingdings" w:hint="default"/>
+      </w:rPr>
+    </w:lvl>
+    <w:lvl w:ilvl="3" w:tplc="240A0001" w:tentative="1">
+      <w:start w:val="1"/>
+      <w:numFmt w:val="bullet"/>
+      <w:lvlText w:val=""/>
+      <w:lvlJc w:val="left"/>
+      <w:pPr>
+        <w:ind w:left="2880" w:hanging="360"/>
+      </w:pPr>
+      <w:rPr>
+        <w:rFonts w:ascii="Symbol" w:hAnsi="Symbol" w:hint="default"/>
+      </w:rPr>
+    </w:lvl>
+    <w:lvl w:ilvl="4" w:tplc="240A0003" w:tentative="1">
+      <w:start w:val="1"/>
+      <w:numFmt w:val="bullet"/>
+      <w:lvlText w:val="o"/>
+      <w:lvlJc w:val="left"/>
+      <w:pPr>
+        <w:ind w:left="3600" w:hanging="360"/>
+      </w:pPr>
+      <w:rPr>
+        <w:rFonts w:ascii="Courier New" w:hAnsi="Courier New" w:cs="Courier New" w:hint="default"/>
+      </w:rPr>
+    </w:lvl>
+    <w:lvl w:ilvl="5" w:tplc="240A0005" w:tentative="1">
+      <w:start w:val="1"/>
+      <w:numFmt w:val="bullet"/>
+      <w:lvlText w:val=""/>
+      <w:lvlJc w:val="left"/>
+      <w:pPr>
+        <w:ind w:left="4320" w:hanging="360"/>
+      </w:pPr>
+      <w:rPr>
+        <w:rFonts w:ascii="Wingdings" w:hAnsi="Wingdings" w:hint="default"/>
+      </w:rPr>
+    </w:lvl>
+    <w:lvl w:ilvl="6" w:tplc="240A0001" w:tentative="1">
+      <w:start w:val="1"/>
+      <w:numFmt w:val="bullet"/>
+      <w:lvlText w:val=""/>
+      <w:lvlJc w:val="left"/>
+      <w:pPr>
+        <w:ind w:left="5040" w:hanging="360"/>
+      </w:pPr>
+      <w:rPr>
+        <w:rFonts w:ascii="Symbol" w:hAnsi="Symbol" w:hint="default"/>
+      </w:rPr>
+    </w:lvl>
+    <w:lvl w:ilvl="7" w:tplc="240A0003" w:tentative="1">
+      <w:start w:val="1"/>
+      <w:numFmt w:val="bullet"/>
+      <w:lvlText w:val="o"/>
+      <w:lvlJc w:val="left"/>
+      <w:pPr>
+        <w:ind w:left="5760" w:hanging="360"/>
+      </w:pPr>
+      <w:rPr>
+        <w:rFonts w:ascii="Courier New" w:hAnsi="Courier New" w:cs="Courier New" w:hint="default"/>
+      </w:rPr>
+    </w:lvl>
+    <w:lvl w:ilvl="8" w:tplc="240A0005" w:tentative="1">
+      <w:start w:val="1"/>
+      <w:numFmt w:val="bullet"/>
+      <w:lvlText w:val=""/>
+      <w:lvlJc w:val="left"/>
+      <w:pPr>
+        <w:ind w:left="6480" w:hanging="360"/>
+      </w:pPr>
+      <w:rPr>
+        <w:rFonts w:ascii="Wingdings" w:hAnsi="Wingdings" w:hint="default"/>
+      </w:rPr>
+    </w:lvl>
+  </w:abstractNum>
+  <w:num w:numId="1">
     <w:abstractNumId w:val="0"/>
+  </w:num>
+  <w:num w:numId="2">
+    <w:abstractNumId w:val="1"/>
   </w:num>
 </w:numbering>
 </file>
@@ -1723,6 +1829,7 @@
     <w:lsdException w:name="HTML Sample" w:semiHidden="1" w:unhideWhenUsed="1"/>
     <w:lsdException w:name="HTML Typewriter" w:semiHidden="1" w:unhideWhenUsed="1"/>
     <w:lsdException w:name="HTML Variable" w:semiHidden="1" w:unhideWhenUsed="1"/>
+    <w:lsdException w:name="Normal Table" w:semiHidden="1" w:unhideWhenUsed="1"/>
     <w:lsdException w:name="annotation subject" w:semiHidden="1" w:unhideWhenUsed="1"/>
     <w:lsdException w:name="No List" w:semiHidden="1" w:unhideWhenUsed="1"/>
     <w:lsdException w:name="Outline List 1" w:semiHidden="1" w:unhideWhenUsed="1"/>
@@ -1769,8 +1876,10 @@
     <w:lsdException w:name="Table Subtle 2" w:semiHidden="1" w:unhideWhenUsed="1"/>
     <w:lsdException w:name="Table Web 1" w:semiHidden="1" w:unhideWhenUsed="1"/>
     <w:lsdException w:name="Table Web 2" w:semiHidden="1" w:unhideWhenUsed="1"/>
+    <w:lsdException w:name="Table Web 3" w:semiHidden="1" w:unhideWhenUsed="1"/>
     <w:lsdException w:name="Balloon Text" w:semiHidden="1" w:unhideWhenUsed="1"/>
     <w:lsdException w:name="Table Grid" w:uiPriority="39"/>
+    <w:lsdException w:name="Table Theme" w:semiHidden="1" w:unhideWhenUsed="1"/>
     <w:lsdException w:name="Placeholder Text" w:semiHidden="1"/>
     <w:lsdException w:name="No Spacing" w:uiPriority="1" w:qFormat="1"/>
     <w:lsdException w:name="Light Shading" w:uiPriority="60"/>
@@ -2000,6 +2109,7 @@
   <w:style w:type="character" w:default="1" w:styleId="Fuentedeprrafopredeter">
     <w:name w:val="Default Paragraph Font"/>
     <w:uiPriority w:val="1"/>
+    <w:semiHidden/>
     <w:unhideWhenUsed/>
   </w:style>
   <w:style w:type="table" w:default="1" w:styleId="Tablanormal">

</xml_diff>

<commit_message>
Informe sobre trigger de actualización de Coop, exception en este trigger
</commit_message>
<xml_diff>
--- a/Informe Trabajo 1.docx
+++ b/Informe Trabajo 1.docx
@@ -371,7 +371,27 @@
           <w:bCs/>
           <w:color w:val="000000"/>
         </w:rPr>
-        <w:t>19 de Septiembre de 2022</w:t>
+        <w:t xml:space="preserve">19 de </w:t>
+      </w:r>
+      <w:proofErr w:type="gramStart"/>
+      <w:r>
+        <w:rPr>
+          <w:rFonts w:ascii="Arial" w:hAnsi="Arial" w:cs="Arial"/>
+          <w:b/>
+          <w:bCs/>
+          <w:color w:val="000000"/>
+        </w:rPr>
+        <w:t>Septiembre</w:t>
+      </w:r>
+      <w:proofErr w:type="gramEnd"/>
+      <w:r>
+        <w:rPr>
+          <w:rFonts w:ascii="Arial" w:hAnsi="Arial" w:cs="Arial"/>
+          <w:b/>
+          <w:bCs/>
+          <w:color w:val="000000"/>
+        </w:rPr>
+        <w:t xml:space="preserve"> de 2022</w:t>
       </w:r>
     </w:p>
     <w:p>
@@ -700,17 +720,15 @@
         <w:rPr>
           <w:sz w:val="24"/>
           <w:szCs w:val="24"/>
-          <w:highlight w:val="red"/>
-          <w:lang w:val="es-ES"/>
-        </w:rPr>
-      </w:pPr>
-      <w:r>
-        <w:rPr>
-          <w:b/>
-          <w:bCs/>
-          <w:sz w:val="24"/>
-          <w:szCs w:val="24"/>
-          <w:highlight w:val="red"/>
+          <w:lang w:val="es-ES"/>
+        </w:rPr>
+      </w:pPr>
+      <w:r>
+        <w:rPr>
+          <w:b/>
+          <w:bCs/>
+          <w:sz w:val="24"/>
+          <w:szCs w:val="24"/>
           <w:lang w:val="es-ES"/>
         </w:rPr>
         <w:t>Trigger actualización tabla cooperativa</w:t>
@@ -719,7 +737,6 @@
         <w:rPr>
           <w:sz w:val="24"/>
           <w:szCs w:val="24"/>
-          <w:highlight w:val="red"/>
           <w:lang w:val="es-ES"/>
         </w:rPr>
         <w:t xml:space="preserve"> </w:t>
@@ -730,7 +747,6 @@
           <w:bCs/>
           <w:sz w:val="24"/>
           <w:szCs w:val="24"/>
-          <w:highlight w:val="red"/>
           <w:lang w:val="es-ES"/>
         </w:rPr>
         <w:t>(25%)</w:t>
@@ -738,27 +754,415 @@
     </w:p>
     <w:p>
       <w:pPr>
-        <w:contextualSpacing/>
-        <w:rPr>
-          <w:lang w:val="es-ES"/>
-        </w:rPr>
-      </w:pPr>
-      <w:r>
-        <w:rPr>
-          <w:highlight w:val="red"/>
-          <w:lang w:val="es-ES"/>
-        </w:rPr>
-        <w:t>Sergio</w:t>
-      </w:r>
-    </w:p>
-    <w:p>
-      <w:pPr>
-        <w:rPr>
-          <w:rFonts w:cstheme="minorHAnsi"/>
-          <w:sz w:val="24"/>
-          <w:szCs w:val="24"/>
-        </w:rPr>
-      </w:pPr>
+        <w:rPr>
+          <w:sz w:val="24"/>
+          <w:szCs w:val="24"/>
+          <w:lang w:val="es-ES"/>
+        </w:rPr>
+      </w:pPr>
+      <w:r>
+        <w:rPr>
+          <w:sz w:val="24"/>
+          <w:szCs w:val="24"/>
+          <w:lang w:val="es-ES"/>
+        </w:rPr>
+        <w:t>Este trigger es disparado por</w:t>
+      </w:r>
+      <w:r>
+        <w:rPr>
+          <w:sz w:val="24"/>
+          <w:szCs w:val="24"/>
+          <w:lang w:val="es-ES"/>
+        </w:rPr>
+        <w:t xml:space="preserve"> cualquier actualización (evento update) que se realice sobre la columna </w:t>
+      </w:r>
+      <w:r>
+        <w:rPr>
+          <w:i/>
+          <w:iCs/>
+          <w:sz w:val="24"/>
+          <w:szCs w:val="24"/>
+          <w:lang w:val="es-ES"/>
+        </w:rPr>
+        <w:t>c_acumulado</w:t>
+      </w:r>
+      <w:r>
+        <w:rPr>
+          <w:b/>
+          <w:bCs/>
+          <w:sz w:val="24"/>
+          <w:szCs w:val="24"/>
+          <w:lang w:val="es-ES"/>
+        </w:rPr>
+        <w:t xml:space="preserve"> </w:t>
+      </w:r>
+      <w:r>
+        <w:rPr>
+          <w:sz w:val="24"/>
+          <w:szCs w:val="24"/>
+          <w:lang w:val="es-ES"/>
+        </w:rPr>
+        <w:t xml:space="preserve">de la tabla </w:t>
+      </w:r>
+      <w:r>
+        <w:rPr>
+          <w:i/>
+          <w:iCs/>
+          <w:sz w:val="24"/>
+          <w:szCs w:val="24"/>
+          <w:lang w:val="es-ES"/>
+        </w:rPr>
+        <w:t>cooperativa</w:t>
+      </w:r>
+      <w:r>
+        <w:rPr>
+          <w:sz w:val="24"/>
+          <w:szCs w:val="24"/>
+          <w:lang w:val="es-ES"/>
+        </w:rPr>
+        <w:t xml:space="preserve">, su momento es </w:t>
+      </w:r>
+      <w:r>
+        <w:rPr>
+          <w:i/>
+          <w:iCs/>
+          <w:sz w:val="24"/>
+          <w:szCs w:val="24"/>
+          <w:lang w:val="es-ES"/>
+        </w:rPr>
+        <w:t xml:space="preserve">before </w:t>
+      </w:r>
+      <w:r>
+        <w:rPr>
+          <w:sz w:val="24"/>
+          <w:szCs w:val="24"/>
+          <w:lang w:val="es-ES"/>
+        </w:rPr>
+        <w:t>y su tipo</w:t>
+      </w:r>
+      <w:r>
+        <w:rPr>
+          <w:i/>
+          <w:iCs/>
+          <w:sz w:val="24"/>
+          <w:szCs w:val="24"/>
+          <w:lang w:val="es-ES"/>
+        </w:rPr>
+        <w:t xml:space="preserve"> for each row</w:t>
+      </w:r>
+      <w:r>
+        <w:rPr>
+          <w:sz w:val="24"/>
+          <w:szCs w:val="24"/>
+          <w:lang w:val="es-ES"/>
+        </w:rPr>
+        <w:t>. Haciendo uso de un cursor (</w:t>
+      </w:r>
+      <w:r>
+        <w:rPr>
+          <w:i/>
+          <w:iCs/>
+          <w:sz w:val="24"/>
+          <w:szCs w:val="24"/>
+          <w:lang w:val="es-ES"/>
+        </w:rPr>
+        <w:t>sociosCoop</w:t>
+      </w:r>
+      <w:r>
+        <w:rPr>
+          <w:sz w:val="24"/>
+          <w:szCs w:val="24"/>
+          <w:lang w:val="es-ES"/>
+        </w:rPr>
+        <w:t xml:space="preserve">), se guarda la información extraída de las tablas </w:t>
+      </w:r>
+      <w:r>
+        <w:rPr>
+          <w:i/>
+          <w:iCs/>
+          <w:sz w:val="24"/>
+          <w:szCs w:val="24"/>
+          <w:lang w:val="es-ES"/>
+        </w:rPr>
+        <w:t>socio</w:t>
+      </w:r>
+      <w:r>
+        <w:rPr>
+          <w:sz w:val="24"/>
+          <w:szCs w:val="24"/>
+          <w:lang w:val="es-ES"/>
+        </w:rPr>
+        <w:t xml:space="preserve"> y </w:t>
+      </w:r>
+      <w:r>
+        <w:rPr>
+          <w:i/>
+          <w:iCs/>
+          <w:sz w:val="24"/>
+          <w:szCs w:val="24"/>
+          <w:lang w:val="es-ES"/>
+        </w:rPr>
+        <w:t xml:space="preserve">coopexsocio </w:t>
+      </w:r>
+      <w:r>
+        <w:rPr>
+          <w:sz w:val="24"/>
+          <w:szCs w:val="24"/>
+          <w:lang w:val="es-ES"/>
+        </w:rPr>
+        <w:t>sobre los socios vinculados a la cooperativa modificada y sus respectivos acumulados. Por medio de una consulta se obtiene la cantidad de socios pertenecientes a dicha cooperativa (</w:t>
+      </w:r>
+      <w:r>
+        <w:rPr>
+          <w:i/>
+          <w:iCs/>
+          <w:sz w:val="24"/>
+          <w:szCs w:val="24"/>
+          <w:lang w:val="es-ES"/>
+        </w:rPr>
+        <w:t>cantSocios</w:t>
+      </w:r>
+      <w:r>
+        <w:rPr>
+          <w:sz w:val="24"/>
+          <w:szCs w:val="24"/>
+          <w:lang w:val="es-ES"/>
+        </w:rPr>
+        <w:t>).</w:t>
+      </w:r>
+    </w:p>
+    <w:p>
+      <w:pPr>
+        <w:rPr>
+          <w:sz w:val="24"/>
+          <w:szCs w:val="24"/>
+          <w:lang w:val="es-ES"/>
+        </w:rPr>
+      </w:pPr>
+      <w:r>
+        <w:rPr>
+          <w:sz w:val="24"/>
+          <w:szCs w:val="24"/>
+          <w:lang w:val="es-ES"/>
+        </w:rPr>
+        <w:t xml:space="preserve"> Luego, para calcular el incremento que tendrá la fila en cuestión es su </w:t>
+      </w:r>
+      <w:r>
+        <w:rPr>
+          <w:sz w:val="24"/>
+          <w:szCs w:val="24"/>
+          <w:lang w:val="es-ES"/>
+        </w:rPr>
+        <w:t>columna</w:t>
+      </w:r>
+      <w:r>
+        <w:rPr>
+          <w:i/>
+          <w:iCs/>
+          <w:sz w:val="24"/>
+          <w:szCs w:val="24"/>
+          <w:lang w:val="es-ES"/>
+        </w:rPr>
+        <w:t xml:space="preserve"> c_acumulado</w:t>
+      </w:r>
+      <w:r>
+        <w:rPr>
+          <w:sz w:val="24"/>
+          <w:szCs w:val="24"/>
+          <w:lang w:val="es-ES"/>
+        </w:rPr>
+        <w:t xml:space="preserve"> se r</w:t>
+      </w:r>
+      <w:r>
+        <w:rPr>
+          <w:sz w:val="24"/>
+          <w:szCs w:val="24"/>
+          <w:lang w:val="es-ES"/>
+        </w:rPr>
+        <w:t xml:space="preserve">ealiza la resta entre el nuevo valor y el anterior, esta diferencia se guarda en la variable </w:t>
+      </w:r>
+      <w:r>
+        <w:rPr>
+          <w:i/>
+          <w:iCs/>
+          <w:sz w:val="24"/>
+          <w:szCs w:val="24"/>
+          <w:lang w:val="es-ES"/>
+        </w:rPr>
+        <w:t>incremento</w:t>
+      </w:r>
+      <w:r>
+        <w:rPr>
+          <w:sz w:val="24"/>
+          <w:szCs w:val="24"/>
+          <w:lang w:val="es-ES"/>
+        </w:rPr>
+        <w:t xml:space="preserve">. En este punto se verifica que dicho incremento sea positivo, pues no se permiten incrementos negativos, y en caso de ser negativo la columna no cambiará su valor, rechazando la actualización. </w:t>
+      </w:r>
+      <w:r>
+        <w:rPr>
+          <w:sz w:val="24"/>
+          <w:szCs w:val="24"/>
+          <w:lang w:val="es-ES"/>
+        </w:rPr>
+        <w:t>Además,</w:t>
+      </w:r>
+      <w:r>
+        <w:rPr>
+          <w:sz w:val="24"/>
+          <w:szCs w:val="24"/>
+          <w:lang w:val="es-ES"/>
+        </w:rPr>
+        <w:t xml:space="preserve"> se lanza la excepción </w:t>
+      </w:r>
+      <w:r>
+        <w:rPr>
+          <w:i/>
+          <w:iCs/>
+          <w:sz w:val="24"/>
+          <w:szCs w:val="24"/>
+          <w:lang w:val="es-ES"/>
+        </w:rPr>
+        <w:t>incrementoNegativo</w:t>
+      </w:r>
+      <w:r>
+        <w:rPr>
+          <w:sz w:val="24"/>
+          <w:szCs w:val="24"/>
+          <w:lang w:val="es-ES"/>
+        </w:rPr>
+        <w:t xml:space="preserve"> la cual le comunica al usuario que solo se permiten incrementos mayores a cero. </w:t>
+      </w:r>
+    </w:p>
+    <w:p>
+      <w:pPr>
+        <w:rPr>
+          <w:sz w:val="24"/>
+          <w:szCs w:val="24"/>
+          <w:lang w:val="es-ES"/>
+        </w:rPr>
+      </w:pPr>
+      <w:r>
+        <w:rPr>
+          <w:sz w:val="24"/>
+          <w:szCs w:val="24"/>
+          <w:lang w:val="es-ES"/>
+        </w:rPr>
+        <w:t xml:space="preserve">Por último, en el caso de que el incremento sea positivo, se recorre el cursor mediante un ciclo </w:t>
+      </w:r>
+      <w:r>
+        <w:rPr>
+          <w:i/>
+          <w:iCs/>
+          <w:sz w:val="24"/>
+          <w:szCs w:val="24"/>
+          <w:lang w:val="es-ES"/>
+        </w:rPr>
+        <w:t xml:space="preserve">for </w:t>
+      </w:r>
+      <w:r>
+        <w:rPr>
+          <w:sz w:val="24"/>
+          <w:szCs w:val="24"/>
+          <w:lang w:val="es-ES"/>
+        </w:rPr>
+        <w:t>para realizar la modificación de los respectivos acumulados de los socios</w:t>
+      </w:r>
+      <w:r>
+        <w:rPr>
+          <w:sz w:val="24"/>
+          <w:szCs w:val="24"/>
+          <w:lang w:val="es-ES"/>
+        </w:rPr>
+        <w:t>,</w:t>
+      </w:r>
+      <w:r>
+        <w:rPr>
+          <w:sz w:val="24"/>
+          <w:szCs w:val="24"/>
+          <w:lang w:val="es-ES"/>
+        </w:rPr>
+        <w:t xml:space="preserve"> tanto en la tabla </w:t>
+      </w:r>
+      <w:r>
+        <w:rPr>
+          <w:i/>
+          <w:iCs/>
+          <w:sz w:val="24"/>
+          <w:szCs w:val="24"/>
+          <w:lang w:val="es-ES"/>
+        </w:rPr>
+        <w:t>socio</w:t>
+      </w:r>
+      <w:r>
+        <w:rPr>
+          <w:sz w:val="24"/>
+          <w:szCs w:val="24"/>
+          <w:lang w:val="es-ES"/>
+        </w:rPr>
+        <w:t xml:space="preserve"> como en </w:t>
+      </w:r>
+      <w:r>
+        <w:rPr>
+          <w:i/>
+          <w:iCs/>
+          <w:sz w:val="24"/>
+          <w:szCs w:val="24"/>
+          <w:lang w:val="es-ES"/>
+        </w:rPr>
+        <w:t>coopexsocio</w:t>
+      </w:r>
+      <w:r>
+        <w:rPr>
+          <w:i/>
+          <w:iCs/>
+          <w:sz w:val="24"/>
+          <w:szCs w:val="24"/>
+          <w:lang w:val="es-ES"/>
+        </w:rPr>
+        <w:t>,</w:t>
+      </w:r>
+      <w:r>
+        <w:rPr>
+          <w:sz w:val="24"/>
+          <w:szCs w:val="24"/>
+          <w:lang w:val="es-ES"/>
+        </w:rPr>
+        <w:t xml:space="preserve"> </w:t>
+      </w:r>
+      <w:r>
+        <w:rPr>
+          <w:sz w:val="24"/>
+          <w:szCs w:val="24"/>
+          <w:lang w:val="es-ES"/>
+        </w:rPr>
+        <w:t>pertenecientes a la cooperativa que se está actualizando</w:t>
+      </w:r>
+      <w:r>
+        <w:rPr>
+          <w:sz w:val="24"/>
+          <w:szCs w:val="24"/>
+          <w:lang w:val="es-ES"/>
+        </w:rPr>
+        <w:t xml:space="preserve">. </w:t>
+      </w:r>
+    </w:p>
+    <w:p>
+      <w:pPr>
+        <w:rPr>
+          <w:sz w:val="24"/>
+          <w:szCs w:val="24"/>
+          <w:lang w:val="es-ES"/>
+        </w:rPr>
+      </w:pPr>
+      <w:r>
+        <w:rPr>
+          <w:sz w:val="24"/>
+          <w:szCs w:val="24"/>
+          <w:lang w:val="es-ES"/>
+        </w:rPr>
+        <w:t xml:space="preserve">Otra excepción adicional que se tiene en cuenta es la de ZERO_DIVIDE en caso de que la cooperativa no tenga socios vinculados. </w:t>
+      </w:r>
     </w:p>
     <w:p>
       <w:pPr>
@@ -881,7 +1285,35 @@
           <w:sz w:val="24"/>
           <w:szCs w:val="24"/>
         </w:rPr>
-        <w:t>e realiza un cursor, el cual obtiene el socio y el acumulado de Coopexsocio, donde la cooperativa es la que se quiere borrar.</w:t>
+        <w:t xml:space="preserve">e realiza un cursor, el cual obtiene el socio y el acumulado de </w:t>
+      </w:r>
+      <w:r>
+        <w:rPr>
+          <w:rFonts w:cstheme="minorHAnsi"/>
+          <w:i/>
+          <w:iCs/>
+          <w:sz w:val="24"/>
+          <w:szCs w:val="24"/>
+        </w:rPr>
+        <w:t>c</w:t>
+      </w:r>
+      <w:r>
+        <w:rPr>
+          <w:rFonts w:cstheme="minorHAnsi"/>
+          <w:i/>
+          <w:iCs/>
+          <w:sz w:val="24"/>
+          <w:szCs w:val="24"/>
+        </w:rPr>
+        <w:t>oopexsocio</w:t>
+      </w:r>
+      <w:r>
+        <w:rPr>
+          <w:rFonts w:cstheme="minorHAnsi"/>
+          <w:sz w:val="24"/>
+          <w:szCs w:val="24"/>
+        </w:rPr>
+        <w:t>, donde la cooperativa es la que se quiere borrar.</w:t>
       </w:r>
     </w:p>
     <w:p>
@@ -899,6 +1331,7 @@
           <w:sz w:val="24"/>
           <w:szCs w:val="24"/>
         </w:rPr>
+        <w:lastRenderedPageBreak/>
         <w:t xml:space="preserve">Se recorre el cursor, para cada fila </w:t>
       </w:r>
       <w:r>
@@ -907,7 +1340,71 @@
           <w:sz w:val="24"/>
           <w:szCs w:val="24"/>
         </w:rPr>
-        <w:t>se obtiene el socio asociado a Coopexsocio y a su s_acumulado actual se le resta el cs_acumulado que tiene en Coopexsocio.</w:t>
+        <w:t xml:space="preserve">se obtiene el socio asociado a Coopexsocio y a su </w:t>
+      </w:r>
+      <w:r>
+        <w:rPr>
+          <w:rFonts w:cstheme="minorHAnsi"/>
+          <w:i/>
+          <w:iCs/>
+          <w:sz w:val="24"/>
+          <w:szCs w:val="24"/>
+        </w:rPr>
+        <w:t>s_acumulado</w:t>
+      </w:r>
+      <w:r>
+        <w:rPr>
+          <w:rFonts w:cstheme="minorHAnsi"/>
+          <w:sz w:val="24"/>
+          <w:szCs w:val="24"/>
+        </w:rPr>
+        <w:t xml:space="preserve"> actual se le resta el </w:t>
+      </w:r>
+      <w:r>
+        <w:rPr>
+          <w:rFonts w:cstheme="minorHAnsi"/>
+          <w:i/>
+          <w:iCs/>
+          <w:sz w:val="24"/>
+          <w:szCs w:val="24"/>
+        </w:rPr>
+        <w:t>cs_acumulado</w:t>
+      </w:r>
+      <w:r>
+        <w:rPr>
+          <w:rFonts w:cstheme="minorHAnsi"/>
+          <w:sz w:val="24"/>
+          <w:szCs w:val="24"/>
+        </w:rPr>
+        <w:t xml:space="preserve"> que tiene en </w:t>
+      </w:r>
+      <w:r>
+        <w:rPr>
+          <w:rFonts w:cstheme="minorHAnsi"/>
+          <w:i/>
+          <w:iCs/>
+          <w:sz w:val="24"/>
+          <w:szCs w:val="24"/>
+        </w:rPr>
+        <w:t>c</w:t>
+      </w:r>
+      <w:r>
+        <w:rPr>
+          <w:rFonts w:cstheme="minorHAnsi"/>
+          <w:i/>
+          <w:iCs/>
+          <w:sz w:val="24"/>
+          <w:szCs w:val="24"/>
+        </w:rPr>
+        <w:t>oopexsocio</w:t>
+      </w:r>
+      <w:r>
+        <w:rPr>
+          <w:rFonts w:cstheme="minorHAnsi"/>
+          <w:sz w:val="24"/>
+          <w:szCs w:val="24"/>
+        </w:rPr>
+        <w:t>.</w:t>
       </w:r>
     </w:p>
     <w:p>
@@ -925,7 +1422,35 @@
           <w:sz w:val="24"/>
           <w:szCs w:val="24"/>
         </w:rPr>
-        <w:t>Luego se eliminan los registros de Coopexsocio donde la cooperativa que se quiere eliminar está asociada.</w:t>
+        <w:t xml:space="preserve">Luego se eliminan los registros de </w:t>
+      </w:r>
+      <w:r>
+        <w:rPr>
+          <w:rFonts w:cstheme="minorHAnsi"/>
+          <w:i/>
+          <w:iCs/>
+          <w:sz w:val="24"/>
+          <w:szCs w:val="24"/>
+        </w:rPr>
+        <w:t>c</w:t>
+      </w:r>
+      <w:r>
+        <w:rPr>
+          <w:rFonts w:cstheme="minorHAnsi"/>
+          <w:i/>
+          <w:iCs/>
+          <w:sz w:val="24"/>
+          <w:szCs w:val="24"/>
+        </w:rPr>
+        <w:t xml:space="preserve">oopexsocio </w:t>
+      </w:r>
+      <w:r>
+        <w:rPr>
+          <w:rFonts w:cstheme="minorHAnsi"/>
+          <w:sz w:val="24"/>
+          <w:szCs w:val="24"/>
+        </w:rPr>
+        <w:t>donde la cooperativa que se quiere eliminar está asociada.</w:t>
       </w:r>
     </w:p>
     <w:p>
@@ -1062,7 +1587,45 @@
           <w:szCs w:val="24"/>
           <w:lang w:val="es-ES"/>
         </w:rPr>
-        <w:t>Se elimina mediante una consulta los valores en Coopexsocio que están asociados al socio que se desea eliminar.</w:t>
+        <w:t>Se elimina mediante una consulta los valores en</w:t>
+      </w:r>
+      <w:r>
+        <w:rPr>
+          <w:i/>
+          <w:iCs/>
+          <w:sz w:val="24"/>
+          <w:szCs w:val="24"/>
+          <w:lang w:val="es-ES"/>
+        </w:rPr>
+        <w:t xml:space="preserve"> </w:t>
+      </w:r>
+      <w:r>
+        <w:rPr>
+          <w:i/>
+          <w:iCs/>
+          <w:sz w:val="24"/>
+          <w:szCs w:val="24"/>
+          <w:lang w:val="es-ES"/>
+        </w:rPr>
+        <w:t>c</w:t>
+      </w:r>
+      <w:r>
+        <w:rPr>
+          <w:i/>
+          <w:iCs/>
+          <w:sz w:val="24"/>
+          <w:szCs w:val="24"/>
+          <w:lang w:val="es-ES"/>
+        </w:rPr>
+        <w:t>oopexsocio</w:t>
+      </w:r>
+      <w:r>
+        <w:rPr>
+          <w:sz w:val="24"/>
+          <w:szCs w:val="24"/>
+          <w:lang w:val="es-ES"/>
+        </w:rPr>
+        <w:t xml:space="preserve"> que están asociados al socio que se desea eliminar.</w:t>
       </w:r>
     </w:p>
     <w:p>
@@ -1115,7 +1678,7 @@
           <w:szCs w:val="24"/>
           <w:lang w:val="es-ES"/>
         </w:rPr>
-        <w:t xml:space="preserve">Para este primer programa, donde se recibe el código de una cooperativa por parámetro, </w:t>
+        <w:t xml:space="preserve">Para este primer programa, donde se recibe el código de una cooperativa </w:t>
       </w:r>
       <w:r>
         <w:rPr>
@@ -1124,6 +1687,24 @@
           <w:szCs w:val="24"/>
           <w:lang w:val="es-ES"/>
         </w:rPr>
+        <w:t>como</w:t>
+      </w:r>
+      <w:r>
+        <w:rPr>
+          <w:color w:val="000000" w:themeColor="text1"/>
+          <w:sz w:val="24"/>
+          <w:szCs w:val="24"/>
+          <w:lang w:val="es-ES"/>
+        </w:rPr>
+        <w:t xml:space="preserve"> parámetro, </w:t>
+      </w:r>
+      <w:r>
+        <w:rPr>
+          <w:color w:val="000000" w:themeColor="text1"/>
+          <w:sz w:val="24"/>
+          <w:szCs w:val="24"/>
+          <w:lang w:val="es-ES"/>
+        </w:rPr>
         <w:t xml:space="preserve">se hace </w:t>
       </w:r>
       <w:r>
@@ -1142,15 +1723,75 @@
           <w:szCs w:val="24"/>
           <w:lang w:val="es-ES"/>
         </w:rPr>
-        <w:t>de un cursor (curSocios) en el cual se guarda la información presente en las filas de las tablas socio y coopexsocio donde la cooperativa sea la pasada como parámetro. Haciendo uso del código de la cooperativa se obtiene, por medio de una consulta, el nombre y el acumulado de dicha cooperativa, al igual que la cantidad de socios presentes en esta</w:t>
-      </w:r>
-      <w:r>
-        <w:rPr>
+        <w:t>de un cursor (</w:t>
+      </w:r>
+      <w:r>
+        <w:rPr>
+          <w:i/>
+          <w:iCs/>
           <w:color w:val="000000" w:themeColor="text1"/>
           <w:sz w:val="24"/>
           <w:szCs w:val="24"/>
           <w:lang w:val="es-ES"/>
         </w:rPr>
+        <w:t>curSocios</w:t>
+      </w:r>
+      <w:r>
+        <w:rPr>
+          <w:color w:val="000000" w:themeColor="text1"/>
+          <w:sz w:val="24"/>
+          <w:szCs w:val="24"/>
+          <w:lang w:val="es-ES"/>
+        </w:rPr>
+        <w:t xml:space="preserve">) en el cual se guarda la información presente en las filas de las tablas </w:t>
+      </w:r>
+      <w:r>
+        <w:rPr>
+          <w:i/>
+          <w:iCs/>
+          <w:color w:val="000000" w:themeColor="text1"/>
+          <w:sz w:val="24"/>
+          <w:szCs w:val="24"/>
+          <w:lang w:val="es-ES"/>
+        </w:rPr>
+        <w:t>socio</w:t>
+      </w:r>
+      <w:r>
+        <w:rPr>
+          <w:color w:val="000000" w:themeColor="text1"/>
+          <w:sz w:val="24"/>
+          <w:szCs w:val="24"/>
+          <w:lang w:val="es-ES"/>
+        </w:rPr>
+        <w:t xml:space="preserve"> y </w:t>
+      </w:r>
+      <w:r>
+        <w:rPr>
+          <w:i/>
+          <w:iCs/>
+          <w:color w:val="000000" w:themeColor="text1"/>
+          <w:sz w:val="24"/>
+          <w:szCs w:val="24"/>
+          <w:lang w:val="es-ES"/>
+        </w:rPr>
+        <w:t xml:space="preserve">coopexsocio </w:t>
+      </w:r>
+      <w:r>
+        <w:rPr>
+          <w:color w:val="000000" w:themeColor="text1"/>
+          <w:sz w:val="24"/>
+          <w:szCs w:val="24"/>
+          <w:lang w:val="es-ES"/>
+        </w:rPr>
+        <w:t>donde la cooperativa sea la pasada como parámetro. Haciendo uso del código de la cooperativa se obtiene, por medio de una consulta, el nombre y el acumulado de dicha cooperativa, al igual que la cantidad de socios presentes en esta</w:t>
+      </w:r>
+      <w:r>
+        <w:rPr>
+          <w:color w:val="000000" w:themeColor="text1"/>
+          <w:sz w:val="24"/>
+          <w:szCs w:val="24"/>
+          <w:lang w:val="es-ES"/>
+        </w:rPr>
         <w:t>. Esta información es la que primero se imprime, excepto la cantidad de socios mencionada anteriormente.</w:t>
       </w:r>
     </w:p>
@@ -1182,8 +1823,27 @@
           <w:szCs w:val="24"/>
           <w:lang w:val="es-ES"/>
         </w:rPr>
-        <w:lastRenderedPageBreak/>
-        <w:t>Luego, recorriendo el cursor por medio de un ciclo for, se obtiene e imprime por cada fila el nombre de cad</w:t>
+        <w:t xml:space="preserve">Luego, recorriendo el cursor por medio de un ciclo </w:t>
+      </w:r>
+      <w:r>
+        <w:rPr>
+          <w:i/>
+          <w:iCs/>
+          <w:color w:val="000000" w:themeColor="text1"/>
+          <w:sz w:val="24"/>
+          <w:szCs w:val="24"/>
+          <w:lang w:val="es-ES"/>
+        </w:rPr>
+        <w:t>for</w:t>
+      </w:r>
+      <w:r>
+        <w:rPr>
+          <w:color w:val="000000" w:themeColor="text1"/>
+          <w:sz w:val="24"/>
+          <w:szCs w:val="24"/>
+          <w:lang w:val="es-ES"/>
+        </w:rPr>
+        <w:t>, se obtiene e imprime por cada fila el nombre de cad</w:t>
       </w:r>
       <w:r>
         <w:rPr>
@@ -1299,7 +1959,53 @@
           <w:szCs w:val="24"/>
           <w:lang w:val="es-ES"/>
         </w:rPr>
-        <w:t>Arreglo llamado arreglo_contiene, el cual guarda las filas de Coopexsocio que están asignadas al socio pasado por parámetro.</w:t>
+        <w:t xml:space="preserve">Arreglo llamado </w:t>
+      </w:r>
+      <w:r>
+        <w:rPr>
+          <w:i/>
+          <w:iCs/>
+          <w:sz w:val="24"/>
+          <w:szCs w:val="24"/>
+          <w:lang w:val="es-ES"/>
+        </w:rPr>
+        <w:t>arreglo_contiene</w:t>
+      </w:r>
+      <w:r>
+        <w:rPr>
+          <w:sz w:val="24"/>
+          <w:szCs w:val="24"/>
+          <w:lang w:val="es-ES"/>
+        </w:rPr>
+        <w:t xml:space="preserve">, el cual guarda las filas de </w:t>
+      </w:r>
+      <w:r>
+        <w:rPr>
+          <w:i/>
+          <w:iCs/>
+          <w:sz w:val="24"/>
+          <w:szCs w:val="24"/>
+          <w:lang w:val="es-ES"/>
+        </w:rPr>
+        <w:t>c</w:t>
+      </w:r>
+      <w:r>
+        <w:rPr>
+          <w:i/>
+          <w:iCs/>
+          <w:sz w:val="24"/>
+          <w:szCs w:val="24"/>
+          <w:lang w:val="es-ES"/>
+        </w:rPr>
+        <w:t>oopexsocio</w:t>
+      </w:r>
+      <w:r>
+        <w:rPr>
+          <w:sz w:val="24"/>
+          <w:szCs w:val="24"/>
+          <w:lang w:val="es-ES"/>
+        </w:rPr>
+        <w:t xml:space="preserve"> que están asignadas al socio pasado por parámetro.</w:t>
       </w:r>
     </w:p>
     <w:p>
@@ -1317,7 +2023,25 @@
           <w:szCs w:val="24"/>
           <w:lang w:val="es-ES"/>
         </w:rPr>
-        <w:t>Arreglo llamado total_cooperativas, el cual guarda</w:t>
+        <w:t xml:space="preserve">Arreglo llamado </w:t>
+      </w:r>
+      <w:r>
+        <w:rPr>
+          <w:i/>
+          <w:iCs/>
+          <w:sz w:val="24"/>
+          <w:szCs w:val="24"/>
+          <w:lang w:val="es-ES"/>
+        </w:rPr>
+        <w:t>total_cooperativas</w:t>
+      </w:r>
+      <w:r>
+        <w:rPr>
+          <w:sz w:val="24"/>
+          <w:szCs w:val="24"/>
+          <w:lang w:val="es-ES"/>
+        </w:rPr>
+        <w:t>, el cual guarda</w:t>
       </w:r>
       <w:r>
         <w:rPr>
@@ -1343,7 +2067,25 @@
           <w:szCs w:val="24"/>
           <w:lang w:val="es-ES"/>
         </w:rPr>
-        <w:t>Para mostrar las cooperativas en las que está asociado el socio, se recorre arreglo_contiene y de cada posición del arreglo se obtiene el nombre de la cooperativa y el acumulado del socio en dicha cooperativa</w:t>
+        <w:t xml:space="preserve">Para mostrar las cooperativas en las que está asociado el socio, se recorre </w:t>
+      </w:r>
+      <w:r>
+        <w:rPr>
+          <w:i/>
+          <w:iCs/>
+          <w:sz w:val="24"/>
+          <w:szCs w:val="24"/>
+          <w:lang w:val="es-ES"/>
+        </w:rPr>
+        <w:t>arreglo_contiene</w:t>
+      </w:r>
+      <w:r>
+        <w:rPr>
+          <w:sz w:val="24"/>
+          <w:szCs w:val="24"/>
+          <w:lang w:val="es-ES"/>
+        </w:rPr>
+        <w:t xml:space="preserve"> y de cada posición del arreglo se obtiene el nombre de la cooperativa y el acumulado del socio en dicha cooperativa</w:t>
       </w:r>
     </w:p>
     <w:p>
@@ -1365,11 +2107,48 @@
       </w:r>
       <w:r>
         <w:rPr>
-          <w:sz w:val="24"/>
-          <w:szCs w:val="24"/>
-          <w:lang w:val="es-ES"/>
-        </w:rPr>
-        <w:t>total_cooperativas y para cada cooperativa existente en la base de datos se busca en arreglo_contiene. Si no se encuentra es porque el socio pasado por parámetro no está asociado a la cooperativa, y se obtiene el nombre de la cooperativa. Si se encuentra simplemente se omite esa cooperativa</w:t>
+          <w:i/>
+          <w:iCs/>
+          <w:sz w:val="24"/>
+          <w:szCs w:val="24"/>
+          <w:lang w:val="es-ES"/>
+        </w:rPr>
+        <w:t>total_cooperativas</w:t>
+      </w:r>
+      <w:r>
+        <w:rPr>
+          <w:sz w:val="24"/>
+          <w:szCs w:val="24"/>
+          <w:lang w:val="es-ES"/>
+        </w:rPr>
+        <w:t xml:space="preserve"> y para cada cooperativa existente en la base de datos se busca en </w:t>
+      </w:r>
+      <w:r>
+        <w:rPr>
+          <w:i/>
+          <w:iCs/>
+          <w:sz w:val="24"/>
+          <w:szCs w:val="24"/>
+          <w:lang w:val="es-ES"/>
+        </w:rPr>
+        <w:t>arreglo_contiene</w:t>
+      </w:r>
+      <w:r>
+        <w:rPr>
+          <w:sz w:val="24"/>
+          <w:szCs w:val="24"/>
+          <w:lang w:val="es-ES"/>
+        </w:rPr>
+        <w:t xml:space="preserve">. Si no se encuentra es porque el socio pasado por parámetro no está </w:t>
+      </w:r>
+      <w:r>
+        <w:rPr>
+          <w:sz w:val="24"/>
+          <w:szCs w:val="24"/>
+          <w:lang w:val="es-ES"/>
+        </w:rPr>
+        <w:lastRenderedPageBreak/>
+        <w:t>asociado a la cooperativa, y se obtiene el nombre de la cooperativa. Si se encuentra simplemente se omite esa cooperativa</w:t>
       </w:r>
     </w:p>
     <w:p>

</xml_diff>